<commit_message>
Descrição dos casos de Uso do Ru
</commit_message>
<xml_diff>
--- a/5_semestre/peIII/documentoFinal/2-DocumentoEspecificacaoRequisitos/EspecificaçãoRequisitos.docx
+++ b/5_semestre/peIII/documentoFinal/2-DocumentoEspecificacaoRequisitos/EspecificaçãoRequisitos.docx
@@ -53,17 +53,8 @@
           <w:bCs/>
           <w:lang w:val="pt-BR"/>
         </w:rPr>
-        <w:t xml:space="preserve">Biblioteca </w:t>
-      </w:r>
-      <w:proofErr w:type="spellStart"/>
-      <w:r>
-        <w:rPr>
-          <w:bCs/>
-          <w:lang w:val="pt-BR"/>
-        </w:rPr>
-        <w:t>Engcomp</w:t>
-      </w:r>
-      <w:proofErr w:type="spellEnd"/>
+        <w:t>Sistema Agendamento Ru online</w:t>
+      </w:r>
     </w:p>
     <w:p>
       <w:pPr>
@@ -117,14 +108,7 @@
           <w:bCs/>
           <w:lang w:val="pt-BR"/>
         </w:rPr>
-        <w:t xml:space="preserve">Responsável: </w:t>
-      </w:r>
-      <w:r>
-        <w:rPr>
-          <w:bCs/>
-          <w:lang w:val="pt-BR"/>
-        </w:rPr>
-        <w:t>Danilo Souza, Hugo Santos e Welton Vasconcelos</w:t>
+        <w:t>Responsável:</w:t>
       </w:r>
     </w:p>
     <w:p>
@@ -135,35 +119,34 @@
           <w:numId w:val="3"/>
         </w:numPr>
       </w:pPr>
-      <w:proofErr w:type="spellStart"/>
       <w:r>
         <w:t>Introdução</w:t>
       </w:r>
-      <w:proofErr w:type="spellEnd"/>
-    </w:p>
-    <w:p>
-      <w:pPr>
-        <w:rPr>
-          <w:lang w:val="pt-BR"/>
-        </w:rPr>
-      </w:pPr>
-      <w:r>
+    </w:p>
+    <w:p>
+      <w:pPr>
+        <w:rPr>
+          <w:lang w:val="pt-BR"/>
+        </w:rPr>
+      </w:pPr>
+      <w:r>
+        <w:rPr>
+          <w:lang w:val="pt-BR"/>
+        </w:rPr>
         <w:tab/>
       </w:r>
       <w:r>
         <w:rPr>
           <w:lang w:val="pt-BR"/>
         </w:rPr>
-        <w:t xml:space="preserve">Este documento apresenta a especificação dos requisitos do sistema da Biblioteca </w:t>
-      </w:r>
-      <w:proofErr w:type="spellStart"/>
-      <w:r>
-        <w:rPr>
-          <w:lang w:val="pt-BR"/>
-        </w:rPr>
-        <w:t>Engcomp</w:t>
-      </w:r>
-      <w:proofErr w:type="spellEnd"/>
+        <w:t xml:space="preserve">Este documento apresenta a especificação dos requisitos do </w:t>
+      </w:r>
+      <w:r>
+        <w:rPr>
+          <w:lang w:val="pt-BR"/>
+        </w:rPr>
+        <w:t>Sistema Agendamento Ru online</w:t>
+      </w:r>
       <w:r>
         <w:rPr>
           <w:lang w:val="pt-BR"/>
@@ -180,7 +163,19 @@
         <w:rPr>
           <w:lang w:val="pt-BR"/>
         </w:rPr>
-        <w:t xml:space="preserve"> está organizado na forma: a seção 2 apresenta os subsistemas identificados, mostrando suas dependências na forma de um diagrama de pacotes; a seção 3 apresenta o modelo de casos de uso, incluindo descrições de atores, os diagramas de casos de uso e descrições de caso de uso; a seção 4 apresenta o diagrama de classes; a seção 5 apresenta o modelo comportamental dinâmica do sistema na forma de diagrama de estados; a seção apresenta o dicionário de projeto contendo as definições das classes, atributos e principais alterações.</w:t>
+        <w:t xml:space="preserve"> está organizado na forma: a seção 2 apresenta os subsistemas identificados, mostrando suas dependências na forma de um diagrama de pacotes; a seção 3 apresenta o modelo de casos de uso, incluindo descrições de atores, os diagramas de casos de uso e descrições de caso de uso; a seção 4 apresenta o diagrama de classes; a seção 5 apresenta o modelo comportamental dinâmica do sistema na forma de </w:t>
+      </w:r>
+      <w:r>
+        <w:rPr>
+          <w:lang w:val="pt-BR"/>
+        </w:rPr>
+        <w:t>diagrama</w:t>
+      </w:r>
+      <w:r>
+        <w:rPr>
+          <w:lang w:val="pt-BR"/>
+        </w:rPr>
+        <w:t xml:space="preserve"> de estados; a seção apresenta o dicionário de projeto contendo as definições das classes, atributos e principais alterações.</w:t>
       </w:r>
     </w:p>
     <w:p>
@@ -226,9 +221,9 @@
         </w:rPr>
         <w:drawing>
           <wp:inline distT="0" distB="0" distL="0" distR="0">
-            <wp:extent cx="5274945" cy="2338070"/>
+            <wp:extent cx="5274945" cy="2408555"/>
             <wp:effectExtent l="19050" t="0" r="1905" b="0"/>
-            <wp:docPr id="1" name="Imagem 0" descr="DiagramaPacote.jpg"/>
+            <wp:docPr id="4" name="Imagem 3" descr="DiagramaPacote.jpg"/>
             <wp:cNvGraphicFramePr>
               <a:graphicFrameLocks xmlns:a="http://schemas.openxmlformats.org/drawingml/2006/main" noChangeAspect="1"/>
             </wp:cNvGraphicFramePr>
@@ -248,7 +243,7 @@
                   <pic:spPr>
                     <a:xfrm>
                       <a:off x="0" y="0"/>
-                      <a:ext cx="5274945" cy="2338070"/>
+                      <a:ext cx="5274945" cy="2408555"/>
                     </a:xfrm>
                     <a:prstGeom prst="rect">
                       <a:avLst/>
@@ -269,19 +264,11 @@
           <w:sz w:val="22"/>
         </w:rPr>
       </w:pPr>
-      <w:proofErr w:type="spellStart"/>
       <w:r>
         <w:rPr>
           <w:sz w:val="22"/>
         </w:rPr>
-        <w:t>Figura</w:t>
-      </w:r>
-      <w:proofErr w:type="spellEnd"/>
-      <w:r>
-        <w:rPr>
-          <w:sz w:val="22"/>
-        </w:rPr>
-        <w:t xml:space="preserve"> </w:t>
+        <w:t xml:space="preserve">Figura </w:t>
       </w:r>
       <w:r>
         <w:rPr>
@@ -318,30 +305,8 @@
         <w:rPr>
           <w:sz w:val="22"/>
         </w:rPr>
-        <w:t xml:space="preserve">- </w:t>
-      </w:r>
-      <w:proofErr w:type="spellStart"/>
-      <w:r>
-        <w:rPr>
-          <w:sz w:val="22"/>
-        </w:rPr>
-        <w:t>Diagrama</w:t>
-      </w:r>
-      <w:proofErr w:type="spellEnd"/>
-      <w:r>
-        <w:rPr>
-          <w:sz w:val="22"/>
-        </w:rPr>
-        <w:t xml:space="preserve"> de </w:t>
-      </w:r>
-      <w:proofErr w:type="spellStart"/>
-      <w:r>
-        <w:rPr>
-          <w:sz w:val="22"/>
-        </w:rPr>
-        <w:t>Pacotes</w:t>
-      </w:r>
-      <w:proofErr w:type="spellEnd"/>
+        <w:t>- Diagrama de Pacotes</w:t>
+      </w:r>
     </w:p>
     <w:p/>
     <w:p/>
@@ -500,16 +465,8 @@
               <w:rPr>
                 <w:lang w:val="pt-BR"/>
               </w:rPr>
-              <w:t xml:space="preserve">Envolve as funcionalidades da catraca de liberação de acesso aos </w:t>
-            </w:r>
-            <w:proofErr w:type="spellStart"/>
-            <w:r>
-              <w:rPr>
-                <w:lang w:val="pt-BR"/>
-              </w:rPr>
-              <w:t>RU's</w:t>
-            </w:r>
-            <w:proofErr w:type="spellEnd"/>
+              <w:t>Envolve as funcionalidades da catraca de liberação de acesso aos RU's</w:t>
+            </w:r>
           </w:p>
         </w:tc>
       </w:tr>
@@ -1114,30 +1071,14 @@
                     <w:rPr>
                       <w:lang w:val="pt-BR"/>
                     </w:rPr>
-                    <w:t xml:space="preserve">do caso de uso do </w:t>
+                    <w:t xml:space="preserve">do caso de uso do subistema </w:t>
                   </w:r>
-                  <w:proofErr w:type="spellStart"/>
-                  <w:r>
-                    <w:rPr>
-                      <w:lang w:val="pt-BR"/>
-                    </w:rPr>
-                    <w:t>subistema</w:t>
-                  </w:r>
-                  <w:proofErr w:type="spellEnd"/>
-                  <w:r>
-                    <w:rPr>
-                      <w:lang w:val="pt-BR"/>
-                    </w:rPr>
-                    <w:t xml:space="preserve"> </w:t>
-                  </w:r>
-                  <w:proofErr w:type="spellStart"/>
                   <w:r>
                     <w:rPr>
                       <w:lang w:val="pt-BR"/>
                     </w:rPr>
                     <w:t>cadastrp</w:t>
                   </w:r>
-                  <w:proofErr w:type="spellEnd"/>
                 </w:p>
                 <w:p>
                   <w:pPr>
@@ -2132,21 +2073,7 @@
               <w:rPr>
                 <w:lang w:val="pt-BR"/>
               </w:rPr>
-              <w:t>Abrir uma conexão (</w:t>
-            </w:r>
-            <w:proofErr w:type="spellStart"/>
-            <w:r>
-              <w:rPr>
-                <w:lang w:val="pt-BR"/>
-              </w:rPr>
-              <w:t>http</w:t>
-            </w:r>
-            <w:proofErr w:type="spellEnd"/>
-            <w:r>
-              <w:rPr>
-                <w:lang w:val="pt-BR"/>
-              </w:rPr>
-              <w:t>) com o servidor</w:t>
+              <w:t>Abrir uma conexão (http) com o servidor</w:t>
             </w:r>
           </w:p>
         </w:tc>
@@ -2226,414 +2153,228 @@
           <w:lang w:val="pt-BR"/>
         </w:rPr>
       </w:pPr>
-      <w:proofErr w:type="spellStart"/>
-      <w:r>
-        <w:t>Figura</w:t>
-      </w:r>
-      <w:proofErr w:type="spellEnd"/>
-      <w:r>
+      <w:r>
+        <w:rPr>
+          <w:lang w:val="pt-BR"/>
+        </w:rPr>
+        <w:t xml:space="preserve">Figura </w:t>
+      </w:r>
+      <w:r>
+        <w:fldChar w:fldCharType="begin"/>
+      </w:r>
+      <w:r>
+        <w:rPr>
+          <w:lang w:val="pt-BR"/>
+        </w:rPr>
+        <w:instrText xml:space="preserve"> SEQ Figura \* ARABIC </w:instrText>
+      </w:r>
+      <w:r>
+        <w:fldChar w:fldCharType="separate"/>
+      </w:r>
+      <w:r>
+        <w:rPr>
+          <w:noProof/>
+          <w:lang w:val="pt-BR"/>
+        </w:rPr>
+        <w:t>3</w:t>
+      </w:r>
+      <w:r>
+        <w:fldChar w:fldCharType="end"/>
+      </w:r>
+      <w:r>
+        <w:rPr>
+          <w:lang w:val="pt-BR"/>
+        </w:rPr>
+        <w:t xml:space="preserve"> - Casos de uso do subsistema Catraca</w:t>
+      </w:r>
+    </w:p>
+    <w:p>
+      <w:pPr>
+        <w:rPr>
+          <w:lang w:val="pt-BR"/>
+        </w:rPr>
+      </w:pPr>
+    </w:p>
+    <w:p>
+      <w:pPr>
+        <w:rPr>
+          <w:lang w:val="pt-BR"/>
+        </w:rPr>
+      </w:pPr>
+    </w:p>
+    <w:p>
+      <w:pPr>
+        <w:rPr>
+          <w:lang w:val="pt-BR"/>
+        </w:rPr>
+      </w:pPr>
+    </w:p>
+    <w:p>
+      <w:pPr>
+        <w:pStyle w:val="PargrafodaLista"/>
+        <w:numPr>
+          <w:ilvl w:val="1"/>
+          <w:numId w:val="3"/>
+        </w:numPr>
+        <w:rPr>
+          <w:lang w:val="pt-BR"/>
+        </w:rPr>
+      </w:pPr>
+      <w:r>
+        <w:rPr>
+          <w:lang w:val="pt-BR"/>
+        </w:rPr>
         <w:t xml:space="preserve"> </w:t>
       </w:r>
-      <w:fldSimple w:instr=" SEQ Figura \* ARABIC ">
-        <w:r>
-          <w:rPr>
-            <w:noProof/>
-          </w:rPr>
-          <w:t>3</w:t>
-        </w:r>
-      </w:fldSimple>
-      <w:r>
-        <w:t xml:space="preserve"> - </w:t>
-      </w:r>
-      <w:proofErr w:type="spellStart"/>
-      <w:r>
-        <w:t>Casos</w:t>
-      </w:r>
-      <w:proofErr w:type="spellEnd"/>
-      <w:r>
-        <w:t xml:space="preserve"> de </w:t>
-      </w:r>
-      <w:proofErr w:type="spellStart"/>
-      <w:r>
-        <w:t>uso</w:t>
-      </w:r>
-      <w:proofErr w:type="spellEnd"/>
-      <w:r>
-        <w:t xml:space="preserve"> do </w:t>
-      </w:r>
-      <w:proofErr w:type="spellStart"/>
-      <w:r>
-        <w:t>subsistema</w:t>
-      </w:r>
-      <w:proofErr w:type="spellEnd"/>
-      <w:r>
-        <w:t xml:space="preserve"> </w:t>
-      </w:r>
-      <w:proofErr w:type="spellStart"/>
-      <w:r>
-        <w:t>Catraca</w:t>
-      </w:r>
-      <w:proofErr w:type="spellEnd"/>
-    </w:p>
-    <w:p>
-      <w:pPr>
-        <w:rPr>
-          <w:lang w:val="pt-BR"/>
-        </w:rPr>
-      </w:pPr>
-    </w:p>
-    <w:p>
-      <w:pPr>
-        <w:rPr>
-          <w:lang w:val="pt-BR"/>
-        </w:rPr>
+      <w:r>
+        <w:rPr>
+          <w:b/>
+          <w:sz w:val="28"/>
+          <w:lang w:val="pt-BR"/>
+        </w:rPr>
+        <w:t xml:space="preserve">Subsistema </w:t>
+      </w:r>
+      <w:r>
+        <w:rPr>
+          <w:b/>
+          <w:i/>
+          <w:sz w:val="28"/>
+          <w:lang w:val="pt-BR"/>
+        </w:rPr>
+        <w:t>Bloqueio</w:t>
+      </w:r>
+    </w:p>
+    <w:p>
+      <w:pPr>
+        <w:pStyle w:val="PargrafodaLista"/>
+        <w:ind w:left="858"/>
+        <w:rPr>
+          <w:b/>
+          <w:i/>
+          <w:sz w:val="28"/>
+          <w:lang w:val="pt-BR"/>
+        </w:rPr>
+      </w:pPr>
+    </w:p>
+    <w:p>
+      <w:pPr>
+        <w:pStyle w:val="PargrafodaLista"/>
+        <w:keepNext/>
+        <w:ind w:left="858"/>
+        <w:jc w:val="center"/>
       </w:pPr>
       <w:r>
         <w:rPr>
           <w:noProof/>
-        </w:rPr>
-        <w:pict>
-          <v:shape id="_x0000_s1027" type="#_x0000_t202" style="position:absolute;margin-left:-18.4pt;margin-top:213.2pt;width:447.3pt;height:.05pt;z-index:251663360" stroked="f">
-            <v:textbox style="mso-fit-shape-to-text:t" inset="0,0,0,0">
-              <w:txbxContent>
-                <w:p>
-                  <w:pPr>
-                    <w:pStyle w:val="Legenda"/>
-                    <w:jc w:val="center"/>
-                    <w:rPr>
-                      <w:rFonts w:cs="Times New Roman"/>
-                      <w:noProof/>
-                      <w:sz w:val="24"/>
-                      <w:szCs w:val="24"/>
-                      <w:lang w:val="pt-BR"/>
-                    </w:rPr>
-                  </w:pPr>
-                  <w:r>
-                    <w:rPr>
-                      <w:lang w:val="pt-BR"/>
-                    </w:rPr>
-                    <w:t xml:space="preserve">Figura </w:t>
-                  </w:r>
-                  <w:r>
-                    <w:fldChar w:fldCharType="begin"/>
-                  </w:r>
-                  <w:r>
-                    <w:rPr>
-                      <w:lang w:val="pt-BR"/>
-                    </w:rPr>
-                    <w:instrText xml:space="preserve"> SEQ Figura \* ARABIC </w:instrText>
-                  </w:r>
-                  <w:r>
-                    <w:fldChar w:fldCharType="separate"/>
-                  </w:r>
-                  <w:r>
-                    <w:rPr>
-                      <w:noProof/>
-                      <w:lang w:val="pt-BR"/>
-                    </w:rPr>
-                    <w:t>4</w:t>
-                  </w:r>
-                  <w:r>
-                    <w:fldChar w:fldCharType="end"/>
-                  </w:r>
-                  <w:r>
-                    <w:rPr>
-                      <w:lang w:val="pt-BR"/>
-                    </w:rPr>
-                    <w:t xml:space="preserve"> - Diagrama de casos de uso do subsistema Atendimento</w:t>
-                  </w:r>
-                </w:p>
-              </w:txbxContent>
-            </v:textbox>
-            <w10:wrap type="square"/>
-          </v:shape>
-        </w:pict>
-      </w:r>
-    </w:p>
-    <w:p>
-      <w:pPr>
-        <w:rPr>
-          <w:lang w:val="pt-BR"/>
-        </w:rPr>
-      </w:pPr>
-    </w:p>
-    <w:p>
-      <w:pPr>
-        <w:pStyle w:val="Ttulo3"/>
+          <w:lang w:val="pt-BR" w:eastAsia="pt-BR" w:bidi="ar-SA"/>
+        </w:rPr>
+        <w:drawing>
+          <wp:inline distT="0" distB="0" distL="0" distR="0">
+            <wp:extent cx="2209800" cy="1247775"/>
+            <wp:effectExtent l="19050" t="0" r="0" b="0"/>
+            <wp:docPr id="2" name="Imagem 1" descr="subsistemaBloqueio.jpg"/>
+            <wp:cNvGraphicFramePr>
+              <a:graphicFrameLocks xmlns:a="http://schemas.openxmlformats.org/drawingml/2006/main" noChangeAspect="1"/>
+            </wp:cNvGraphicFramePr>
+            <a:graphic xmlns:a="http://schemas.openxmlformats.org/drawingml/2006/main">
+              <a:graphicData uri="http://schemas.openxmlformats.org/drawingml/2006/picture">
+                <pic:pic xmlns:pic="http://schemas.openxmlformats.org/drawingml/2006/picture">
+                  <pic:nvPicPr>
+                    <pic:cNvPr id="0" name="subsistemaBloqueio.jpg"/>
+                    <pic:cNvPicPr/>
+                  </pic:nvPicPr>
+                  <pic:blipFill>
+                    <a:blip r:embed="rId8" cstate="print"/>
+                    <a:stretch>
+                      <a:fillRect/>
+                    </a:stretch>
+                  </pic:blipFill>
+                  <pic:spPr>
+                    <a:xfrm>
+                      <a:off x="0" y="0"/>
+                      <a:ext cx="2209800" cy="1247775"/>
+                    </a:xfrm>
+                    <a:prstGeom prst="rect">
+                      <a:avLst/>
+                    </a:prstGeom>
+                  </pic:spPr>
+                </pic:pic>
+              </a:graphicData>
+            </a:graphic>
+          </wp:inline>
+        </w:drawing>
+      </w:r>
+    </w:p>
+    <w:p>
+      <w:pPr>
+        <w:pStyle w:val="Legenda"/>
+        <w:jc w:val="center"/>
+        <w:rPr>
+          <w:sz w:val="24"/>
+          <w:lang w:val="pt-BR"/>
+        </w:rPr>
+      </w:pPr>
+      <w:r>
+        <w:rPr>
+          <w:lang w:val="pt-BR"/>
+        </w:rPr>
+        <w:t xml:space="preserve">Figura </w:t>
+      </w:r>
+      <w:r>
+        <w:rPr>
+          <w:lang w:val="pt-BR"/>
+        </w:rPr>
+        <w:t>4</w:t>
+      </w:r>
+      <w:r>
+        <w:rPr>
+          <w:lang w:val="pt-BR"/>
+        </w:rPr>
+        <w:t xml:space="preserve"> - Casos de uso do subsistema bloqueio</w:t>
+      </w:r>
+    </w:p>
+    <w:p>
+      <w:pPr>
+        <w:pStyle w:val="PargrafodaLista"/>
+        <w:ind w:left="858"/>
+        <w:rPr>
+          <w:lang w:val="pt-BR"/>
+        </w:rPr>
+      </w:pPr>
+      <w:r>
+        <w:rPr>
+          <w:lang w:val="pt-BR"/>
+        </w:rPr>
+        <w:tab/>
+        <w:t>As descrições de cada caso de uso serão apresentadas nas tabelas seguintes, divididos em casos de uso cadastrais e de atendimento.</w:t>
+      </w:r>
+    </w:p>
+    <w:p>
+      <w:pPr>
+        <w:pStyle w:val="Ttulo5"/>
         <w:numPr>
           <w:ilvl w:val="2"/>
           <w:numId w:val="3"/>
         </w:numPr>
         <w:rPr>
-          <w:rFonts w:ascii="Times New Roman" w:hAnsi="Times New Roman"/>
+          <w:i w:val="0"/>
           <w:sz w:val="28"/>
-          <w:szCs w:val="28"/>
-          <w:lang w:val="pt-BR"/>
-        </w:rPr>
-      </w:pPr>
-      <w:r>
-        <w:rPr>
-          <w:rFonts w:ascii="Times New Roman" w:hAnsi="Times New Roman"/>
+          <w:lang w:val="pt-BR"/>
+        </w:rPr>
+      </w:pPr>
+      <w:r>
+        <w:rPr>
+          <w:lang w:val="pt-BR"/>
+        </w:rPr>
+        <w:t xml:space="preserve"> </w:t>
+      </w:r>
+      <w:r>
+        <w:rPr>
+          <w:i w:val="0"/>
           <w:sz w:val="28"/>
-          <w:szCs w:val="28"/>
-          <w:lang w:val="pt-BR"/>
-        </w:rPr>
-        <w:t>Casos de uso Cadastrais</w:t>
-      </w:r>
-    </w:p>
-    <w:tbl>
-      <w:tblPr>
-        <w:tblStyle w:val="Tabelacomgrade"/>
-        <w:tblW w:w="0" w:type="auto"/>
-        <w:tblLook w:val="04A0"/>
-      </w:tblPr>
-      <w:tblGrid>
-        <w:gridCol w:w="1963"/>
-        <w:gridCol w:w="1164"/>
-        <w:gridCol w:w="2935"/>
-        <w:gridCol w:w="1276"/>
-        <w:gridCol w:w="1185"/>
-      </w:tblGrid>
-      <w:tr>
-        <w:tc>
-          <w:tcPr>
-            <w:tcW w:w="1963" w:type="dxa"/>
-            <w:shd w:val="clear" w:color="auto" w:fill="7F7F7F" w:themeFill="text1" w:themeFillTint="80"/>
-          </w:tcPr>
-          <w:p>
-            <w:pPr>
-              <w:jc w:val="center"/>
-              <w:rPr>
-                <w:lang w:val="pt-BR"/>
-              </w:rPr>
-            </w:pPr>
-            <w:r>
-              <w:rPr>
-                <w:lang w:val="pt-BR"/>
-              </w:rPr>
-              <w:t>Caso de Uso</w:t>
-            </w:r>
-          </w:p>
-        </w:tc>
-        <w:tc>
-          <w:tcPr>
-            <w:tcW w:w="1164" w:type="dxa"/>
-            <w:shd w:val="clear" w:color="auto" w:fill="7F7F7F" w:themeFill="text1" w:themeFillTint="80"/>
-          </w:tcPr>
-          <w:p>
-            <w:pPr>
-              <w:rPr>
-                <w:lang w:val="pt-BR"/>
-              </w:rPr>
-            </w:pPr>
-            <w:r>
-              <w:rPr>
-                <w:lang w:val="pt-BR"/>
-              </w:rPr>
-              <w:t>Ações Possíveis</w:t>
-            </w:r>
-          </w:p>
-        </w:tc>
-        <w:tc>
-          <w:tcPr>
-            <w:tcW w:w="2935" w:type="dxa"/>
-            <w:shd w:val="clear" w:color="auto" w:fill="7F7F7F" w:themeFill="text1" w:themeFillTint="80"/>
-          </w:tcPr>
-          <w:p>
-            <w:pPr>
-              <w:rPr>
-                <w:lang w:val="pt-BR"/>
-              </w:rPr>
-            </w:pPr>
-            <w:r>
-              <w:rPr>
-                <w:lang w:val="pt-BR"/>
-              </w:rPr>
-              <w:t>Observações</w:t>
-            </w:r>
-          </w:p>
-        </w:tc>
-        <w:tc>
-          <w:tcPr>
-            <w:tcW w:w="1276" w:type="dxa"/>
-            <w:shd w:val="clear" w:color="auto" w:fill="7F7F7F" w:themeFill="text1" w:themeFillTint="80"/>
-          </w:tcPr>
-          <w:p>
-            <w:pPr>
-              <w:rPr>
-                <w:lang w:val="pt-BR"/>
-              </w:rPr>
-            </w:pPr>
-            <w:r>
-              <w:rPr>
-                <w:lang w:val="pt-BR"/>
-              </w:rPr>
-              <w:t>Requisitos</w:t>
-            </w:r>
-          </w:p>
-        </w:tc>
-        <w:tc>
-          <w:tcPr>
-            <w:tcW w:w="1185" w:type="dxa"/>
-            <w:shd w:val="clear" w:color="auto" w:fill="7F7F7F" w:themeFill="text1" w:themeFillTint="80"/>
-          </w:tcPr>
-          <w:p>
-            <w:pPr>
-              <w:rPr>
-                <w:lang w:val="pt-BR"/>
-              </w:rPr>
-            </w:pPr>
-            <w:r>
-              <w:rPr>
-                <w:lang w:val="pt-BR"/>
-              </w:rPr>
-              <w:t>Classes</w:t>
-            </w:r>
-          </w:p>
-        </w:tc>
-      </w:tr>
-      <w:tr>
-        <w:tc>
-          <w:tcPr>
-            <w:tcW w:w="1963" w:type="dxa"/>
-          </w:tcPr>
-          <w:p>
-            <w:pPr>
-              <w:jc w:val="center"/>
-              <w:rPr>
-                <w:lang w:val="pt-BR"/>
-              </w:rPr>
-            </w:pPr>
-            <w:r>
-              <w:rPr>
-                <w:lang w:val="pt-BR"/>
-              </w:rPr>
-              <w:t xml:space="preserve">Cadastrar </w:t>
-            </w:r>
-            <w:r>
-              <w:rPr>
-                <w:lang w:val="pt-BR"/>
-              </w:rPr>
-              <w:t>usuário</w:t>
-            </w:r>
-          </w:p>
-        </w:tc>
-        <w:tc>
-          <w:tcPr>
-            <w:tcW w:w="1164" w:type="dxa"/>
-          </w:tcPr>
-          <w:p>
-            <w:pPr>
-              <w:rPr>
-                <w:lang w:val="pt-BR"/>
-              </w:rPr>
-            </w:pPr>
-            <w:r>
-              <w:rPr>
-                <w:lang w:val="pt-BR"/>
-              </w:rPr>
-              <w:t>I,A,E,C</w:t>
-            </w:r>
-          </w:p>
-        </w:tc>
-        <w:tc>
-          <w:tcPr>
-            <w:tcW w:w="2935" w:type="dxa"/>
-          </w:tcPr>
-          <w:p>
-            <w:pPr>
-              <w:jc w:val="both"/>
-              <w:rPr>
-                <w:lang w:val="pt-BR"/>
-              </w:rPr>
-            </w:pPr>
-            <w:r>
-              <w:rPr>
-                <w:lang w:val="pt-BR"/>
-              </w:rPr>
-              <w:t>[I] Informar: nome,</w:t>
-            </w:r>
-            <w:r>
-              <w:rPr>
-                <w:lang w:val="pt-BR"/>
-              </w:rPr>
-              <w:t xml:space="preserve"> telefone, email, CPF, matrícula, endereço</w:t>
-            </w:r>
-            <w:r>
-              <w:rPr>
-                <w:lang w:val="pt-BR"/>
-              </w:rPr>
-              <w:t>, senha</w:t>
-            </w:r>
-            <w:r>
-              <w:rPr>
-                <w:lang w:val="pt-BR"/>
-              </w:rPr>
-              <w:t xml:space="preserve">  [E] Um item não pode ser excluído se estiver emprestado</w:t>
-            </w:r>
-          </w:p>
-        </w:tc>
-        <w:tc>
-          <w:tcPr>
-            <w:tcW w:w="1276" w:type="dxa"/>
-          </w:tcPr>
-          <w:p>
-            <w:pPr>
-              <w:rPr>
-                <w:lang w:val="pt-BR"/>
-              </w:rPr>
-            </w:pPr>
-          </w:p>
-        </w:tc>
-        <w:tc>
-          <w:tcPr>
-            <w:tcW w:w="1185" w:type="dxa"/>
-          </w:tcPr>
-          <w:p>
-            <w:pPr>
-              <w:rPr>
-                <w:lang w:val="pt-BR"/>
-              </w:rPr>
-            </w:pPr>
-            <w:r>
-              <w:rPr>
-                <w:lang w:val="pt-BR"/>
-              </w:rPr>
-              <w:t>Aluno, Pessoa</w:t>
-            </w:r>
-          </w:p>
-        </w:tc>
-      </w:tr>
-    </w:tbl>
-    <w:p>
-      <w:pPr>
-        <w:rPr>
-          <w:lang w:val="pt-BR"/>
-        </w:rPr>
-      </w:pPr>
-    </w:p>
-    <w:p>
-      <w:pPr>
-        <w:pStyle w:val="Ttulo4"/>
-        <w:numPr>
-          <w:ilvl w:val="2"/>
-          <w:numId w:val="3"/>
-        </w:numPr>
-        <w:rPr>
-          <w:lang w:val="pt-BR"/>
-        </w:rPr>
-      </w:pPr>
-      <w:r>
-        <w:rPr>
-          <w:lang w:val="pt-BR"/>
-        </w:rPr>
-        <w:t xml:space="preserve">Casos de Uso de </w:t>
-      </w:r>
-      <w:r>
-        <w:rPr>
-          <w:lang w:val="pt-BR"/>
-        </w:rPr>
-        <w:t>Atendimento</w:t>
+          <w:lang w:val="pt-BR"/>
+        </w:rPr>
+        <w:t>Casos de Uso de bloqueio</w:t>
       </w:r>
     </w:p>
     <w:tbl>
@@ -2762,7 +2503,7 @@
               <w:rPr>
                 <w:lang w:val="pt-BR"/>
               </w:rPr>
-              <w:t>Emprestar item</w:t>
+              <w:t>Bloquear cliente (aluno)</w:t>
             </w:r>
           </w:p>
         </w:tc>
@@ -2796,6 +2537,12 @@
                 <w:lang w:val="pt-BR"/>
               </w:rPr>
             </w:pPr>
+            <w:r>
+              <w:rPr>
+                <w:lang w:val="pt-BR"/>
+              </w:rPr>
+              <w:t>Ao final do semestre os clientes (alunos) são bloqueados até que seja feita uma nova validação</w:t>
+            </w:r>
           </w:p>
         </w:tc>
         <w:tc>
@@ -2803,11 +2550,9 @@
             <w:tcW w:w="1276" w:type="dxa"/>
           </w:tcPr>
           <w:p>
-            <w:pPr>
-              <w:rPr>
-                <w:lang w:val="pt-BR"/>
-              </w:rPr>
-            </w:pPr>
+            <w:r>
+              <w:t>Pessoa</w:t>
+            </w:r>
           </w:p>
         </w:tc>
         <w:tc>
@@ -2815,98 +2560,8 @@
             <w:tcW w:w="1185" w:type="dxa"/>
           </w:tcPr>
           <w:p>
-            <w:pPr>
-              <w:rPr>
-                <w:lang w:val="pt-BR"/>
-              </w:rPr>
-            </w:pPr>
-            <w:r>
-              <w:rPr>
-                <w:lang w:val="pt-BR"/>
-              </w:rPr>
-              <w:t>Item</w:t>
-            </w:r>
-          </w:p>
-        </w:tc>
-      </w:tr>
-      <w:tr>
-        <w:tc>
-          <w:tcPr>
-            <w:tcW w:w="1951" w:type="dxa"/>
-          </w:tcPr>
-          <w:p>
-            <w:pPr>
-              <w:rPr>
-                <w:lang w:val="pt-BR"/>
-              </w:rPr>
-            </w:pPr>
-            <w:r>
-              <w:rPr>
-                <w:lang w:val="pt-BR"/>
-              </w:rPr>
-              <w:t>Devolver item</w:t>
-            </w:r>
-          </w:p>
-        </w:tc>
-        <w:tc>
-          <w:tcPr>
-            <w:tcW w:w="1134" w:type="dxa"/>
-          </w:tcPr>
-          <w:p>
-            <w:pPr>
-              <w:jc w:val="both"/>
-              <w:rPr>
-                <w:lang w:val="pt-BR"/>
-              </w:rPr>
-            </w:pPr>
-            <w:r>
-              <w:rPr>
-                <w:lang w:val="pt-BR"/>
-              </w:rPr>
-              <w:t>A</w:t>
-            </w:r>
-          </w:p>
-        </w:tc>
-        <w:tc>
-          <w:tcPr>
-            <w:tcW w:w="2977" w:type="dxa"/>
-          </w:tcPr>
-          <w:p>
-            <w:pPr>
-              <w:jc w:val="both"/>
-              <w:rPr>
-                <w:lang w:val="pt-BR"/>
-              </w:rPr>
-            </w:pPr>
-          </w:p>
-        </w:tc>
-        <w:tc>
-          <w:tcPr>
-            <w:tcW w:w="1276" w:type="dxa"/>
-          </w:tcPr>
-          <w:p>
-            <w:pPr>
-              <w:rPr>
-                <w:lang w:val="pt-BR"/>
-              </w:rPr>
-            </w:pPr>
-          </w:p>
-        </w:tc>
-        <w:tc>
-          <w:tcPr>
-            <w:tcW w:w="1185" w:type="dxa"/>
-          </w:tcPr>
-          <w:p>
-            <w:pPr>
-              <w:rPr>
-                <w:lang w:val="pt-BR"/>
-              </w:rPr>
-            </w:pPr>
-            <w:r>
-              <w:rPr>
-                <w:lang w:val="pt-BR"/>
-              </w:rPr>
-              <w:t>Item</w:t>
+            <w:r>
+              <w:t>Pessoa</w:t>
             </w:r>
           </w:p>
         </w:tc>
@@ -2915,6 +2570,16 @@
     <w:p>
       <w:pPr>
         <w:rPr>
+          <w:lang w:val="pt-BR"/>
+        </w:rPr>
+      </w:pPr>
+    </w:p>
+    <w:p>
+      <w:pPr>
+        <w:rPr>
+          <w:b/>
+          <w:sz w:val="28"/>
+          <w:szCs w:val="28"/>
           <w:lang w:val="pt-BR"/>
         </w:rPr>
       </w:pPr>
@@ -2932,46 +2597,44 @@
       </w:pPr>
       <w:r>
         <w:rPr>
-          <w:lang w:val="pt-BR"/>
-        </w:rPr>
-        <w:t xml:space="preserve"> </w:t>
-      </w:r>
-      <w:r>
-        <w:rPr>
           <w:b/>
           <w:sz w:val="28"/>
-          <w:lang w:val="pt-BR"/>
-        </w:rPr>
-        <w:t xml:space="preserve">Subsistema </w:t>
-      </w:r>
-      <w:r>
-        <w:rPr>
-          <w:b/>
-          <w:i/>
-          <w:sz w:val="28"/>
-          <w:lang w:val="pt-BR"/>
-        </w:rPr>
-        <w:t>Bloqueio</w:t>
-      </w:r>
-    </w:p>
-    <w:p>
-      <w:pPr>
-        <w:pStyle w:val="PargrafodaLista"/>
-        <w:ind w:left="858"/>
-        <w:rPr>
-          <w:b/>
-          <w:i/>
-          <w:sz w:val="28"/>
-          <w:lang w:val="pt-BR"/>
-        </w:rPr>
-      </w:pPr>
-    </w:p>
-    <w:p>
-      <w:pPr>
-        <w:pStyle w:val="PargrafodaLista"/>
+          <w:szCs w:val="28"/>
+          <w:lang w:val="pt-BR"/>
+        </w:rPr>
+        <w:t xml:space="preserve"> Subsistema Histórico</w:t>
+      </w:r>
+      <w:r>
+        <w:rPr>
+          <w:lang w:val="pt-BR"/>
+        </w:rPr>
+        <w:tab/>
+      </w:r>
+    </w:p>
+    <w:p>
+      <w:pPr>
+        <w:rPr>
+          <w:lang w:val="pt-BR"/>
+        </w:rPr>
+      </w:pPr>
+    </w:p>
+    <w:p>
+      <w:pPr>
+        <w:rPr>
+          <w:lang w:val="pt-BR"/>
+        </w:rPr>
+      </w:pPr>
+    </w:p>
+    <w:p>
+      <w:pPr>
         <w:keepNext/>
-        <w:ind w:left="858"/>
-      </w:pPr>
+      </w:pPr>
+      <w:r>
+        <w:rPr>
+          <w:lang w:val="pt-BR"/>
+        </w:rPr>
+        <w:tab/>
+      </w:r>
       <w:r>
         <w:rPr>
           <w:noProof/>
@@ -2979,9 +2642,9 @@
         </w:rPr>
         <w:drawing>
           <wp:inline distT="0" distB="0" distL="0" distR="0">
-            <wp:extent cx="3740785" cy="1472565"/>
-            <wp:effectExtent l="19050" t="0" r="0" b="0"/>
-            <wp:docPr id="5" name="Imagem 5" descr="E:\Danilo\Desktop\backup1\EngComp\latex-engcomp\5_semestre\EngenhariaDeSoftware\TrabalhoFinal\sessao_2\CasosDeUsoBloqueio.jpg"/>
+            <wp:extent cx="3286125" cy="2238375"/>
+            <wp:effectExtent l="19050" t="0" r="9525" b="0"/>
+            <wp:docPr id="3" name="Imagem 2" descr="subsistemaHistorico.jpg"/>
             <wp:cNvGraphicFramePr>
               <a:graphicFrameLocks xmlns:a="http://schemas.openxmlformats.org/drawingml/2006/main" noChangeAspect="1"/>
             </wp:cNvGraphicFramePr>
@@ -2989,33 +2652,23 @@
               <a:graphicData uri="http://schemas.openxmlformats.org/drawingml/2006/picture">
                 <pic:pic xmlns:pic="http://schemas.openxmlformats.org/drawingml/2006/picture">
                   <pic:nvPicPr>
-                    <pic:cNvPr id="0" name="Picture 5" descr="E:\Danilo\Desktop\backup1\EngComp\latex-engcomp\5_semestre\EngenhariaDeSoftware\TrabalhoFinal\sessao_2\CasosDeUsoBloqueio.jpg"/>
-                    <pic:cNvPicPr>
-                      <a:picLocks noChangeAspect="1" noChangeArrowheads="1"/>
-                    </pic:cNvPicPr>
+                    <pic:cNvPr id="0" name="subsistemaHistorico.jpg"/>
+                    <pic:cNvPicPr/>
                   </pic:nvPicPr>
                   <pic:blipFill>
-                    <a:blip r:embed="rId8" cstate="print"/>
-                    <a:srcRect/>
+                    <a:blip r:embed="rId9" cstate="print"/>
                     <a:stretch>
                       <a:fillRect/>
                     </a:stretch>
                   </pic:blipFill>
-                  <pic:spPr bwMode="auto">
+                  <pic:spPr>
                     <a:xfrm>
                       <a:off x="0" y="0"/>
-                      <a:ext cx="3740785" cy="1472565"/>
+                      <a:ext cx="3286125" cy="2238375"/>
                     </a:xfrm>
                     <a:prstGeom prst="rect">
                       <a:avLst/>
                     </a:prstGeom>
-                    <a:noFill/>
-                    <a:ln w="9525">
-                      <a:noFill/>
-                      <a:miter lim="800000"/>
-                      <a:headEnd/>
-                      <a:tailEnd/>
-                    </a:ln>
                   </pic:spPr>
                 </pic:pic>
               </a:graphicData>
@@ -3029,155 +2682,129 @@
         <w:pStyle w:val="Legenda"/>
         <w:jc w:val="center"/>
         <w:rPr>
-          <w:sz w:val="24"/>
-          <w:lang w:val="pt-BR"/>
-        </w:rPr>
-      </w:pPr>
-      <w:r>
-        <w:rPr>
-          <w:lang w:val="pt-BR"/>
-        </w:rPr>
-        <w:t xml:space="preserve">Figura </w:t>
-      </w:r>
-      <w:r>
-        <w:fldChar w:fldCharType="begin"/>
-      </w:r>
-      <w:r>
-        <w:rPr>
-          <w:lang w:val="pt-BR"/>
-        </w:rPr>
-        <w:instrText xml:space="preserve"> SEQ Figura \* ARABIC </w:instrText>
-      </w:r>
-      <w:r>
-        <w:fldChar w:fldCharType="separate"/>
-      </w:r>
-      <w:r>
-        <w:rPr>
-          <w:noProof/>
-          <w:lang w:val="pt-BR"/>
-        </w:rPr>
-        <w:t>5</w:t>
-      </w:r>
-      <w:r>
-        <w:fldChar w:fldCharType="end"/>
-      </w:r>
-      <w:r>
-        <w:rPr>
-          <w:lang w:val="pt-BR"/>
-        </w:rPr>
-        <w:t xml:space="preserve"> - Casos de uso do subsistema bloqueio</w:t>
+          <w:lang w:val="pt-BR"/>
+        </w:rPr>
+      </w:pPr>
+      <w:r>
+        <w:rPr>
+          <w:lang w:val="pt-BR"/>
+        </w:rPr>
+        <w:t>Figura 5 - Diagrama de casos de uso do subsistema Histórico</w:t>
       </w:r>
     </w:p>
     <w:p>
       <w:pPr>
         <w:pStyle w:val="PargrafodaLista"/>
-        <w:ind w:left="858"/>
-        <w:rPr>
-          <w:lang w:val="pt-BR"/>
-        </w:rPr>
-      </w:pPr>
-      <w:r>
-        <w:rPr>
-          <w:lang w:val="pt-BR"/>
-        </w:rPr>
-        <w:tab/>
-        <w:t>As descrições de cada caso de uso serão apresentadas nas tabelas seguintes, divididos em casos de uso cadastrais e de atendimento.</w:t>
-      </w:r>
-    </w:p>
-    <w:p>
-      <w:pPr>
-        <w:pStyle w:val="Ttulo5"/>
         <w:numPr>
           <w:ilvl w:val="2"/>
           <w:numId w:val="3"/>
         </w:numPr>
         <w:rPr>
-          <w:i w:val="0"/>
+          <w:b/>
           <w:sz w:val="28"/>
-          <w:lang w:val="pt-BR"/>
-        </w:rPr>
-      </w:pPr>
-      <w:r>
-        <w:rPr>
-          <w:lang w:val="pt-BR"/>
-        </w:rPr>
-        <w:t xml:space="preserve"> </w:t>
-      </w:r>
-      <w:r>
-        <w:rPr>
-          <w:i w:val="0"/>
+          <w:szCs w:val="28"/>
+          <w:lang w:val="pt-BR"/>
+        </w:rPr>
+      </w:pPr>
+      <w:r>
+        <w:rPr>
+          <w:b/>
           <w:sz w:val="28"/>
-          <w:lang w:val="pt-BR"/>
-        </w:rPr>
-        <w:t>Casos de Uso de bloqueio</w:t>
-      </w:r>
+          <w:szCs w:val="28"/>
+          <w:lang w:val="pt-BR"/>
+        </w:rPr>
+        <w:lastRenderedPageBreak/>
+        <w:t>Casos de uso de Bloqueio</w:t>
+      </w:r>
+    </w:p>
+    <w:p>
+      <w:pPr>
+        <w:rPr>
+          <w:lang w:val="pt-BR"/>
+        </w:rPr>
+      </w:pPr>
     </w:p>
     <w:tbl>
       <w:tblPr>
         <w:tblStyle w:val="Tabelacomgrade"/>
-        <w:tblW w:w="8523" w:type="dxa"/>
-        <w:tblLayout w:type="fixed"/>
+        <w:tblW w:w="0" w:type="auto"/>
+        <w:tblInd w:w="858" w:type="dxa"/>
         <w:tblLook w:val="04A0"/>
       </w:tblPr>
       <w:tblGrid>
-        <w:gridCol w:w="1951"/>
-        <w:gridCol w:w="1134"/>
-        <w:gridCol w:w="2977"/>
-        <w:gridCol w:w="1276"/>
-        <w:gridCol w:w="1185"/>
+        <w:gridCol w:w="1231"/>
+        <w:gridCol w:w="1170"/>
+        <w:gridCol w:w="2024"/>
+        <w:gridCol w:w="2130"/>
+        <w:gridCol w:w="1110"/>
       </w:tblGrid>
       <w:tr>
-        <w:tc>
-          <w:tcPr>
-            <w:tcW w:w="1951" w:type="dxa"/>
+        <w:trPr>
+          <w:trHeight w:val="647"/>
+        </w:trPr>
+        <w:tc>
+          <w:tcPr>
+            <w:tcW w:w="0" w:type="auto"/>
             <w:shd w:val="clear" w:color="auto" w:fill="7F7F7F" w:themeFill="text1" w:themeFillTint="80"/>
           </w:tcPr>
           <w:p>
             <w:pPr>
-              <w:rPr>
-                <w:lang w:val="pt-BR"/>
-              </w:rPr>
-            </w:pPr>
-            <w:r>
-              <w:rPr>
-                <w:lang w:val="pt-BR"/>
-              </w:rPr>
-              <w:t>Casos de Uso</w:t>
-            </w:r>
-          </w:p>
-        </w:tc>
-        <w:tc>
-          <w:tcPr>
-            <w:tcW w:w="1134" w:type="dxa"/>
+              <w:pStyle w:val="PargrafodaLista"/>
+              <w:ind w:left="0"/>
+              <w:rPr>
+                <w:b/>
+                <w:lang w:val="pt-BR"/>
+              </w:rPr>
+            </w:pPr>
+            <w:r>
+              <w:rPr>
+                <w:b/>
+                <w:lang w:val="pt-BR"/>
+              </w:rPr>
+              <w:t>Casos de uso</w:t>
+            </w:r>
+          </w:p>
+        </w:tc>
+        <w:tc>
+          <w:tcPr>
+            <w:tcW w:w="0" w:type="auto"/>
             <w:shd w:val="clear" w:color="auto" w:fill="7F7F7F" w:themeFill="text1" w:themeFillTint="80"/>
           </w:tcPr>
           <w:p>
             <w:pPr>
-              <w:rPr>
-                <w:lang w:val="pt-BR"/>
-              </w:rPr>
-            </w:pPr>
-            <w:r>
-              <w:rPr>
-                <w:lang w:val="pt-BR"/>
-              </w:rPr>
-              <w:t>Ações Possíveis</w:t>
-            </w:r>
-          </w:p>
-        </w:tc>
-        <w:tc>
-          <w:tcPr>
-            <w:tcW w:w="2977" w:type="dxa"/>
+              <w:pStyle w:val="PargrafodaLista"/>
+              <w:ind w:left="0"/>
+              <w:rPr>
+                <w:b/>
+                <w:lang w:val="pt-BR"/>
+              </w:rPr>
+            </w:pPr>
+            <w:r>
+              <w:rPr>
+                <w:b/>
+                <w:lang w:val="pt-BR"/>
+              </w:rPr>
+              <w:t>Ações possíveis</w:t>
+            </w:r>
+          </w:p>
+        </w:tc>
+        <w:tc>
+          <w:tcPr>
+            <w:tcW w:w="0" w:type="auto"/>
             <w:shd w:val="clear" w:color="auto" w:fill="7F7F7F" w:themeFill="text1" w:themeFillTint="80"/>
           </w:tcPr>
           <w:p>
             <w:pPr>
-              <w:rPr>
-                <w:lang w:val="pt-BR"/>
-              </w:rPr>
-            </w:pPr>
-            <w:r>
-              <w:rPr>
+              <w:pStyle w:val="PargrafodaLista"/>
+              <w:ind w:left="0"/>
+              <w:rPr>
+                <w:b/>
+                <w:lang w:val="pt-BR"/>
+              </w:rPr>
+            </w:pPr>
+            <w:r>
+              <w:rPr>
+                <w:b/>
                 <w:lang w:val="pt-BR"/>
               </w:rPr>
               <w:t>Observações</w:t>
@@ -3186,17 +2813,21 @@
         </w:tc>
         <w:tc>
           <w:tcPr>
-            <w:tcW w:w="1276" w:type="dxa"/>
+            <w:tcW w:w="0" w:type="auto"/>
             <w:shd w:val="clear" w:color="auto" w:fill="7F7F7F" w:themeFill="text1" w:themeFillTint="80"/>
           </w:tcPr>
           <w:p>
             <w:pPr>
-              <w:rPr>
-                <w:lang w:val="pt-BR"/>
-              </w:rPr>
-            </w:pPr>
-            <w:r>
-              <w:rPr>
+              <w:pStyle w:val="PargrafodaLista"/>
+              <w:ind w:left="0"/>
+              <w:rPr>
+                <w:b/>
+                <w:lang w:val="pt-BR"/>
+              </w:rPr>
+            </w:pPr>
+            <w:r>
+              <w:rPr>
+                <w:b/>
                 <w:lang w:val="pt-BR"/>
               </w:rPr>
               <w:t>Requisitos</w:t>
@@ -3205,17 +2836,21 @@
         </w:tc>
         <w:tc>
           <w:tcPr>
-            <w:tcW w:w="1185" w:type="dxa"/>
+            <w:tcW w:w="0" w:type="auto"/>
             <w:shd w:val="clear" w:color="auto" w:fill="7F7F7F" w:themeFill="text1" w:themeFillTint="80"/>
           </w:tcPr>
           <w:p>
             <w:pPr>
-              <w:rPr>
-                <w:lang w:val="pt-BR"/>
-              </w:rPr>
-            </w:pPr>
-            <w:r>
-              <w:rPr>
+              <w:pStyle w:val="PargrafodaLista"/>
+              <w:ind w:left="0"/>
+              <w:rPr>
+                <w:b/>
+                <w:lang w:val="pt-BR"/>
+              </w:rPr>
+            </w:pPr>
+            <w:r>
+              <w:rPr>
+                <w:b/>
                 <w:lang w:val="pt-BR"/>
               </w:rPr>
               <w:t>Classes</w:t>
@@ -3224,84 +2859,106 @@
         </w:tc>
       </w:tr>
       <w:tr>
-        <w:tc>
-          <w:tcPr>
-            <w:tcW w:w="1951" w:type="dxa"/>
-          </w:tcPr>
-          <w:p>
-            <w:pPr>
-              <w:rPr>
-                <w:lang w:val="pt-BR"/>
-              </w:rPr>
-            </w:pPr>
-            <w:r>
-              <w:rPr>
-                <w:lang w:val="pt-BR"/>
-              </w:rPr>
-              <w:lastRenderedPageBreak/>
-              <w:t>Bloquear usuário</w:t>
-            </w:r>
-          </w:p>
-        </w:tc>
-        <w:tc>
-          <w:tcPr>
-            <w:tcW w:w="1134" w:type="dxa"/>
-          </w:tcPr>
-          <w:p>
-            <w:pPr>
-              <w:jc w:val="both"/>
-              <w:rPr>
-                <w:lang w:val="pt-BR"/>
-              </w:rPr>
-            </w:pPr>
-            <w:r>
-              <w:rPr>
-                <w:lang w:val="pt-BR"/>
-              </w:rPr>
-              <w:t>A</w:t>
-            </w:r>
-          </w:p>
-        </w:tc>
-        <w:tc>
-          <w:tcPr>
-            <w:tcW w:w="2977" w:type="dxa"/>
-          </w:tcPr>
-          <w:p>
-            <w:pPr>
-              <w:jc w:val="both"/>
-              <w:rPr>
-                <w:lang w:val="pt-BR"/>
-              </w:rPr>
-            </w:pPr>
-          </w:p>
-        </w:tc>
-        <w:tc>
-          <w:tcPr>
-            <w:tcW w:w="1276" w:type="dxa"/>
-          </w:tcPr>
-          <w:p>
-            <w:pPr>
-              <w:rPr>
-                <w:lang w:val="pt-BR"/>
-              </w:rPr>
-            </w:pPr>
-          </w:p>
-        </w:tc>
-        <w:tc>
-          <w:tcPr>
-            <w:tcW w:w="1185" w:type="dxa"/>
-          </w:tcPr>
-          <w:p>
-            <w:pPr>
-              <w:rPr>
-                <w:lang w:val="pt-BR"/>
-              </w:rPr>
-            </w:pPr>
-            <w:r>
-              <w:rPr>
-                <w:lang w:val="pt-BR"/>
-              </w:rPr>
-              <w:t>Aluno</w:t>
+        <w:trPr>
+          <w:trHeight w:val="1988"/>
+        </w:trPr>
+        <w:tc>
+          <w:tcPr>
+            <w:tcW w:w="0" w:type="auto"/>
+          </w:tcPr>
+          <w:p>
+            <w:pPr>
+              <w:pStyle w:val="PargrafodaLista"/>
+              <w:ind w:left="0"/>
+              <w:rPr>
+                <w:lang w:val="pt-BR"/>
+              </w:rPr>
+            </w:pPr>
+            <w:r>
+              <w:rPr>
+                <w:lang w:val="pt-BR"/>
+              </w:rPr>
+              <w:t>Consultar histórico</w:t>
+            </w:r>
+          </w:p>
+        </w:tc>
+        <w:tc>
+          <w:tcPr>
+            <w:tcW w:w="0" w:type="auto"/>
+          </w:tcPr>
+          <w:p>
+            <w:pPr>
+              <w:pStyle w:val="PargrafodaLista"/>
+              <w:ind w:left="0"/>
+              <w:rPr>
+                <w:lang w:val="pt-BR"/>
+              </w:rPr>
+            </w:pPr>
+            <w:r>
+              <w:rPr>
+                <w:lang w:val="pt-BR"/>
+              </w:rPr>
+              <w:t>C</w:t>
+            </w:r>
+          </w:p>
+        </w:tc>
+        <w:tc>
+          <w:tcPr>
+            <w:tcW w:w="0" w:type="auto"/>
+          </w:tcPr>
+          <w:p>
+            <w:pPr>
+              <w:pStyle w:val="PargrafodaLista"/>
+              <w:ind w:left="0"/>
+              <w:rPr>
+                <w:lang w:val="pt-BR"/>
+              </w:rPr>
+            </w:pPr>
+            <w:r>
+              <w:rPr>
+                <w:lang w:val="pt-BR"/>
+              </w:rPr>
+              <w:t>As consultas são feitas informando a matrícula do cliente ou funcionário</w:t>
+            </w:r>
+          </w:p>
+        </w:tc>
+        <w:tc>
+          <w:tcPr>
+            <w:tcW w:w="0" w:type="auto"/>
+          </w:tcPr>
+          <w:p>
+            <w:pPr>
+              <w:pStyle w:val="PargrafodaLista"/>
+              <w:ind w:left="0"/>
+              <w:rPr>
+                <w:lang w:val="pt-BR"/>
+              </w:rPr>
+            </w:pPr>
+            <w:r>
+              <w:rPr>
+                <w:lang w:val="pt-BR"/>
+              </w:rPr>
+              <w:t>É necessário que haja agendamentos e/ou recargas para consultar o histórico</w:t>
+            </w:r>
+          </w:p>
+        </w:tc>
+        <w:tc>
+          <w:tcPr>
+            <w:tcW w:w="0" w:type="auto"/>
+          </w:tcPr>
+          <w:p>
+            <w:pPr>
+              <w:pStyle w:val="PargrafodaLista"/>
+              <w:ind w:left="0"/>
+              <w:rPr>
+                <w:lang w:val="pt-BR"/>
+              </w:rPr>
+            </w:pPr>
+            <w:r>
+              <w:rPr>
+                <w:lang w:val="pt-BR"/>
+              </w:rPr>
+              <w:t>Histórico</w:t>
             </w:r>
           </w:p>
         </w:tc>
@@ -3309,7 +2966,482 @@
     </w:tbl>
     <w:p>
       <w:pPr>
-        <w:rPr>
+        <w:pStyle w:val="PargrafodaLista"/>
+        <w:ind w:left="858"/>
+        <w:rPr>
+          <w:lang w:val="pt-BR"/>
+        </w:rPr>
+      </w:pPr>
+    </w:p>
+    <w:p>
+      <w:pPr>
+        <w:pStyle w:val="PargrafodaLista"/>
+        <w:ind w:left="858"/>
+        <w:rPr>
+          <w:b/>
+          <w:sz w:val="28"/>
+          <w:szCs w:val="28"/>
+          <w:lang w:val="pt-BR"/>
+        </w:rPr>
+      </w:pPr>
+    </w:p>
+    <w:p>
+      <w:pPr>
+        <w:pStyle w:val="PargrafodaLista"/>
+        <w:numPr>
+          <w:ilvl w:val="1"/>
+          <w:numId w:val="3"/>
+        </w:numPr>
+        <w:rPr>
+          <w:b/>
+          <w:sz w:val="28"/>
+          <w:szCs w:val="28"/>
+          <w:lang w:val="pt-BR"/>
+        </w:rPr>
+      </w:pPr>
+      <w:r>
+        <w:rPr>
+          <w:b/>
+          <w:sz w:val="28"/>
+          <w:szCs w:val="28"/>
+          <w:lang w:val="pt-BR"/>
+        </w:rPr>
+        <w:t xml:space="preserve">  S</w:t>
+      </w:r>
+      <w:r>
+        <w:rPr>
+          <w:b/>
+          <w:sz w:val="28"/>
+          <w:szCs w:val="28"/>
+          <w:lang w:val="pt-BR"/>
+        </w:rPr>
+        <w:t>ubsistema Agendamento</w:t>
+      </w:r>
+    </w:p>
+    <w:p>
+      <w:pPr>
+        <w:rPr>
+          <w:b/>
+          <w:sz w:val="28"/>
+          <w:szCs w:val="28"/>
+          <w:lang w:val="pt-BR"/>
+        </w:rPr>
+      </w:pPr>
+    </w:p>
+    <w:p>
+      <w:pPr>
+        <w:keepNext/>
+        <w:jc w:val="center"/>
+      </w:pPr>
+      <w:r>
+        <w:rPr>
+          <w:b/>
+          <w:noProof/>
+          <w:sz w:val="28"/>
+          <w:szCs w:val="28"/>
+          <w:lang w:val="pt-BR" w:eastAsia="pt-BR" w:bidi="ar-SA"/>
+        </w:rPr>
+        <w:drawing>
+          <wp:inline distT="0" distB="0" distL="0" distR="0">
+            <wp:extent cx="3171825" cy="1619250"/>
+            <wp:effectExtent l="19050" t="0" r="9525" b="0"/>
+            <wp:docPr id="8" name="Imagem 7" descr="subsistemaAgendamento.jpg"/>
+            <wp:cNvGraphicFramePr>
+              <a:graphicFrameLocks xmlns:a="http://schemas.openxmlformats.org/drawingml/2006/main" noChangeAspect="1"/>
+            </wp:cNvGraphicFramePr>
+            <a:graphic xmlns:a="http://schemas.openxmlformats.org/drawingml/2006/main">
+              <a:graphicData uri="http://schemas.openxmlformats.org/drawingml/2006/picture">
+                <pic:pic xmlns:pic="http://schemas.openxmlformats.org/drawingml/2006/picture">
+                  <pic:nvPicPr>
+                    <pic:cNvPr id="0" name="subsistemaAgendamento.jpg"/>
+                    <pic:cNvPicPr/>
+                  </pic:nvPicPr>
+                  <pic:blipFill>
+                    <a:blip r:embed="rId10" cstate="print"/>
+                    <a:stretch>
+                      <a:fillRect/>
+                    </a:stretch>
+                  </pic:blipFill>
+                  <pic:spPr>
+                    <a:xfrm>
+                      <a:off x="0" y="0"/>
+                      <a:ext cx="3171825" cy="1619250"/>
+                    </a:xfrm>
+                    <a:prstGeom prst="rect">
+                      <a:avLst/>
+                    </a:prstGeom>
+                  </pic:spPr>
+                </pic:pic>
+              </a:graphicData>
+            </a:graphic>
+          </wp:inline>
+        </w:drawing>
+      </w:r>
+    </w:p>
+    <w:p>
+      <w:pPr>
+        <w:pStyle w:val="Legenda"/>
+        <w:jc w:val="center"/>
+        <w:rPr>
+          <w:lang w:val="pt-BR"/>
+        </w:rPr>
+      </w:pPr>
+      <w:r>
+        <w:rPr>
+          <w:lang w:val="pt-BR"/>
+        </w:rPr>
+        <w:t>Figura 6 - Casos de uso do subsistema Agendamento</w:t>
+      </w:r>
+    </w:p>
+    <w:p>
+      <w:pPr>
+        <w:rPr>
+          <w:b/>
+          <w:sz w:val="28"/>
+          <w:szCs w:val="28"/>
+          <w:lang w:val="pt-BR"/>
+        </w:rPr>
+      </w:pPr>
+    </w:p>
+    <w:p>
+      <w:pPr>
+        <w:pStyle w:val="PargrafodaLista"/>
+        <w:numPr>
+          <w:ilvl w:val="2"/>
+          <w:numId w:val="3"/>
+        </w:numPr>
+        <w:rPr>
+          <w:b/>
+          <w:sz w:val="28"/>
+          <w:szCs w:val="28"/>
+          <w:lang w:val="pt-BR"/>
+        </w:rPr>
+      </w:pPr>
+      <w:r>
+        <w:rPr>
+          <w:b/>
+          <w:sz w:val="28"/>
+          <w:szCs w:val="28"/>
+          <w:lang w:val="pt-BR"/>
+        </w:rPr>
+        <w:t xml:space="preserve"> Casos de uso de Agendamento</w:t>
+      </w:r>
+    </w:p>
+    <w:p>
+      <w:pPr>
+        <w:rPr>
+          <w:b/>
+          <w:sz w:val="28"/>
+          <w:szCs w:val="28"/>
+          <w:lang w:val="pt-BR"/>
+        </w:rPr>
+      </w:pPr>
+    </w:p>
+    <w:tbl>
+      <w:tblPr>
+        <w:tblStyle w:val="Tabelacomgrade"/>
+        <w:tblW w:w="0" w:type="auto"/>
+        <w:tblLook w:val="04A0"/>
+      </w:tblPr>
+      <w:tblGrid>
+        <w:gridCol w:w="1689"/>
+        <w:gridCol w:w="1689"/>
+        <w:gridCol w:w="1689"/>
+        <w:gridCol w:w="1690"/>
+        <w:gridCol w:w="1690"/>
+      </w:tblGrid>
+      <w:tr>
+        <w:tc>
+          <w:tcPr>
+            <w:tcW w:w="1689" w:type="dxa"/>
+            <w:shd w:val="clear" w:color="auto" w:fill="7F7F7F" w:themeFill="text1" w:themeFillTint="80"/>
+          </w:tcPr>
+          <w:p>
+            <w:pPr>
+              <w:rPr>
+                <w:b/>
+                <w:lang w:val="pt-BR"/>
+              </w:rPr>
+            </w:pPr>
+            <w:r>
+              <w:rPr>
+                <w:b/>
+                <w:lang w:val="pt-BR"/>
+              </w:rPr>
+              <w:t>Casos de uso</w:t>
+            </w:r>
+          </w:p>
+        </w:tc>
+        <w:tc>
+          <w:tcPr>
+            <w:tcW w:w="1689" w:type="dxa"/>
+            <w:shd w:val="clear" w:color="auto" w:fill="7F7F7F" w:themeFill="text1" w:themeFillTint="80"/>
+          </w:tcPr>
+          <w:p>
+            <w:pPr>
+              <w:rPr>
+                <w:b/>
+                <w:lang w:val="pt-BR"/>
+              </w:rPr>
+            </w:pPr>
+            <w:r>
+              <w:rPr>
+                <w:b/>
+                <w:lang w:val="pt-BR"/>
+              </w:rPr>
+              <w:t>Ações possíveis</w:t>
+            </w:r>
+          </w:p>
+        </w:tc>
+        <w:tc>
+          <w:tcPr>
+            <w:tcW w:w="1689" w:type="dxa"/>
+            <w:shd w:val="clear" w:color="auto" w:fill="7F7F7F" w:themeFill="text1" w:themeFillTint="80"/>
+          </w:tcPr>
+          <w:p>
+            <w:pPr>
+              <w:rPr>
+                <w:b/>
+                <w:lang w:val="pt-BR"/>
+              </w:rPr>
+            </w:pPr>
+            <w:r>
+              <w:rPr>
+                <w:b/>
+                <w:lang w:val="pt-BR"/>
+              </w:rPr>
+              <w:t>Observações</w:t>
+            </w:r>
+          </w:p>
+        </w:tc>
+        <w:tc>
+          <w:tcPr>
+            <w:tcW w:w="1690" w:type="dxa"/>
+            <w:shd w:val="clear" w:color="auto" w:fill="7F7F7F" w:themeFill="text1" w:themeFillTint="80"/>
+          </w:tcPr>
+          <w:p>
+            <w:pPr>
+              <w:rPr>
+                <w:b/>
+                <w:lang w:val="pt-BR"/>
+              </w:rPr>
+            </w:pPr>
+            <w:r>
+              <w:rPr>
+                <w:b/>
+                <w:lang w:val="pt-BR"/>
+              </w:rPr>
+              <w:t>Requisitos</w:t>
+            </w:r>
+          </w:p>
+        </w:tc>
+        <w:tc>
+          <w:tcPr>
+            <w:tcW w:w="1690" w:type="dxa"/>
+            <w:shd w:val="clear" w:color="auto" w:fill="7F7F7F" w:themeFill="text1" w:themeFillTint="80"/>
+          </w:tcPr>
+          <w:p>
+            <w:pPr>
+              <w:rPr>
+                <w:b/>
+                <w:lang w:val="pt-BR"/>
+              </w:rPr>
+            </w:pPr>
+            <w:r>
+              <w:rPr>
+                <w:b/>
+                <w:lang w:val="pt-BR"/>
+              </w:rPr>
+              <w:t>Classes</w:t>
+            </w:r>
+          </w:p>
+        </w:tc>
+      </w:tr>
+      <w:tr>
+        <w:tc>
+          <w:tcPr>
+            <w:tcW w:w="1689" w:type="dxa"/>
+          </w:tcPr>
+          <w:p>
+            <w:pPr>
+              <w:rPr>
+                <w:lang w:val="pt-BR"/>
+              </w:rPr>
+            </w:pPr>
+            <w:r>
+              <w:rPr>
+                <w:lang w:val="pt-BR"/>
+              </w:rPr>
+              <w:t>Agend</w:t>
+            </w:r>
+            <w:r>
+              <w:rPr>
+                <w:lang w:val="pt-BR"/>
+              </w:rPr>
+              <w:t>ar refeição</w:t>
+            </w:r>
+          </w:p>
+        </w:tc>
+        <w:tc>
+          <w:tcPr>
+            <w:tcW w:w="1689" w:type="dxa"/>
+          </w:tcPr>
+          <w:p>
+            <w:pPr>
+              <w:rPr>
+                <w:lang w:val="pt-BR"/>
+              </w:rPr>
+            </w:pPr>
+            <w:r>
+              <w:rPr>
+                <w:lang w:val="pt-BR"/>
+              </w:rPr>
+              <w:t>C,A</w:t>
+            </w:r>
+          </w:p>
+        </w:tc>
+        <w:tc>
+          <w:tcPr>
+            <w:tcW w:w="1689" w:type="dxa"/>
+          </w:tcPr>
+          <w:p>
+            <w:pPr>
+              <w:rPr>
+                <w:b/>
+                <w:lang w:val="pt-BR"/>
+              </w:rPr>
+            </w:pPr>
+          </w:p>
+        </w:tc>
+        <w:tc>
+          <w:tcPr>
+            <w:tcW w:w="1690" w:type="dxa"/>
+          </w:tcPr>
+          <w:p>
+            <w:pPr>
+              <w:rPr>
+                <w:lang w:val="pt-BR"/>
+              </w:rPr>
+            </w:pPr>
+            <w:r>
+              <w:rPr>
+                <w:lang w:val="pt-BR"/>
+              </w:rPr>
+              <w:t>O cliente deve possui saldo para realizar o agendamento</w:t>
+            </w:r>
+          </w:p>
+        </w:tc>
+        <w:tc>
+          <w:tcPr>
+            <w:tcW w:w="1690" w:type="dxa"/>
+          </w:tcPr>
+          <w:p>
+            <w:pPr>
+              <w:rPr>
+                <w:lang w:val="pt-BR"/>
+              </w:rPr>
+            </w:pPr>
+            <w:r>
+              <w:rPr>
+                <w:lang w:val="pt-BR"/>
+              </w:rPr>
+              <w:t>Agendamento, Histórico</w:t>
+            </w:r>
+          </w:p>
+        </w:tc>
+      </w:tr>
+      <w:tr>
+        <w:tc>
+          <w:tcPr>
+            <w:tcW w:w="1689" w:type="dxa"/>
+          </w:tcPr>
+          <w:p>
+            <w:pPr>
+              <w:rPr>
+                <w:lang w:val="pt-BR"/>
+              </w:rPr>
+            </w:pPr>
+            <w:r>
+              <w:rPr>
+                <w:lang w:val="pt-BR"/>
+              </w:rPr>
+              <w:t>Efetuar Recarga</w:t>
+            </w:r>
+          </w:p>
+        </w:tc>
+        <w:tc>
+          <w:tcPr>
+            <w:tcW w:w="1689" w:type="dxa"/>
+          </w:tcPr>
+          <w:p>
+            <w:pPr>
+              <w:rPr>
+                <w:lang w:val="pt-BR"/>
+              </w:rPr>
+            </w:pPr>
+            <w:r>
+              <w:rPr>
+                <w:lang w:val="pt-BR"/>
+              </w:rPr>
+              <w:t>C</w:t>
+            </w:r>
+          </w:p>
+        </w:tc>
+        <w:tc>
+          <w:tcPr>
+            <w:tcW w:w="1689" w:type="dxa"/>
+          </w:tcPr>
+          <w:p>
+            <w:pPr>
+              <w:rPr>
+                <w:lang w:val="pt-BR"/>
+              </w:rPr>
+            </w:pPr>
+          </w:p>
+        </w:tc>
+        <w:tc>
+          <w:tcPr>
+            <w:tcW w:w="1690" w:type="dxa"/>
+          </w:tcPr>
+          <w:p>
+            <w:pPr>
+              <w:rPr>
+                <w:lang w:val="pt-BR"/>
+              </w:rPr>
+            </w:pPr>
+            <w:r>
+              <w:rPr>
+                <w:lang w:val="pt-BR"/>
+              </w:rPr>
+              <w:t>O cliente deve estar validado no sistema</w:t>
+            </w:r>
+          </w:p>
+        </w:tc>
+        <w:tc>
+          <w:tcPr>
+            <w:tcW w:w="1690" w:type="dxa"/>
+          </w:tcPr>
+          <w:p>
+            <w:pPr>
+              <w:rPr>
+                <w:lang w:val="pt-BR"/>
+              </w:rPr>
+            </w:pPr>
+            <w:r>
+              <w:rPr>
+                <w:lang w:val="pt-BR"/>
+              </w:rPr>
+              <w:t>Pessoa</w:t>
+            </w:r>
+          </w:p>
+        </w:tc>
+      </w:tr>
+    </w:tbl>
+    <w:p>
+      <w:pPr>
+        <w:rPr>
+          <w:sz w:val="28"/>
+          <w:szCs w:val="28"/>
           <w:lang w:val="pt-BR"/>
         </w:rPr>
       </w:pPr>
@@ -3533,6 +3665,436 @@
     </w:lvl>
   </w:abstractNum>
   <w:abstractNum w:abstractNumId="2">
+    <w:nsid w:val="28E104ED"/>
+    <w:multiLevelType w:val="hybridMultilevel"/>
+    <w:tmpl w:val="371A708E"/>
+    <w:lvl w:ilvl="0" w:tplc="04160011">
+      <w:start w:val="1"/>
+      <w:numFmt w:val="decimal"/>
+      <w:lvlText w:val="%1)"/>
+      <w:lvlJc w:val="left"/>
+      <w:pPr>
+        <w:ind w:left="720" w:hanging="360"/>
+      </w:pPr>
+    </w:lvl>
+    <w:lvl w:ilvl="1" w:tplc="04160019" w:tentative="1">
+      <w:start w:val="1"/>
+      <w:numFmt w:val="lowerLetter"/>
+      <w:lvlText w:val="%2."/>
+      <w:lvlJc w:val="left"/>
+      <w:pPr>
+        <w:ind w:left="1440" w:hanging="360"/>
+      </w:pPr>
+    </w:lvl>
+    <w:lvl w:ilvl="2" w:tplc="0416001B" w:tentative="1">
+      <w:start w:val="1"/>
+      <w:numFmt w:val="lowerRoman"/>
+      <w:lvlText w:val="%3."/>
+      <w:lvlJc w:val="right"/>
+      <w:pPr>
+        <w:ind w:left="2160" w:hanging="180"/>
+      </w:pPr>
+    </w:lvl>
+    <w:lvl w:ilvl="3" w:tplc="0416000F" w:tentative="1">
+      <w:start w:val="1"/>
+      <w:numFmt w:val="decimal"/>
+      <w:lvlText w:val="%4."/>
+      <w:lvlJc w:val="left"/>
+      <w:pPr>
+        <w:ind w:left="2880" w:hanging="360"/>
+      </w:pPr>
+    </w:lvl>
+    <w:lvl w:ilvl="4" w:tplc="04160019" w:tentative="1">
+      <w:start w:val="1"/>
+      <w:numFmt w:val="lowerLetter"/>
+      <w:lvlText w:val="%5."/>
+      <w:lvlJc w:val="left"/>
+      <w:pPr>
+        <w:ind w:left="3600" w:hanging="360"/>
+      </w:pPr>
+    </w:lvl>
+    <w:lvl w:ilvl="5" w:tplc="0416001B" w:tentative="1">
+      <w:start w:val="1"/>
+      <w:numFmt w:val="lowerRoman"/>
+      <w:lvlText w:val="%6."/>
+      <w:lvlJc w:val="right"/>
+      <w:pPr>
+        <w:ind w:left="4320" w:hanging="180"/>
+      </w:pPr>
+    </w:lvl>
+    <w:lvl w:ilvl="6" w:tplc="0416000F" w:tentative="1">
+      <w:start w:val="1"/>
+      <w:numFmt w:val="decimal"/>
+      <w:lvlText w:val="%7."/>
+      <w:lvlJc w:val="left"/>
+      <w:pPr>
+        <w:ind w:left="5040" w:hanging="360"/>
+      </w:pPr>
+    </w:lvl>
+    <w:lvl w:ilvl="7" w:tplc="04160019" w:tentative="1">
+      <w:start w:val="1"/>
+      <w:numFmt w:val="lowerLetter"/>
+      <w:lvlText w:val="%8."/>
+      <w:lvlJc w:val="left"/>
+      <w:pPr>
+        <w:ind w:left="5760" w:hanging="360"/>
+      </w:pPr>
+    </w:lvl>
+    <w:lvl w:ilvl="8" w:tplc="0416001B" w:tentative="1">
+      <w:start w:val="1"/>
+      <w:numFmt w:val="lowerRoman"/>
+      <w:lvlText w:val="%9."/>
+      <w:lvlJc w:val="right"/>
+      <w:pPr>
+        <w:ind w:left="6480" w:hanging="180"/>
+      </w:pPr>
+    </w:lvl>
+  </w:abstractNum>
+  <w:abstractNum w:abstractNumId="3">
+    <w:nsid w:val="36965CF5"/>
+    <w:multiLevelType w:val="hybridMultilevel"/>
+    <w:tmpl w:val="CA8E3628"/>
+    <w:lvl w:ilvl="0" w:tplc="04160011">
+      <w:start w:val="1"/>
+      <w:numFmt w:val="decimal"/>
+      <w:lvlText w:val="%1)"/>
+      <w:lvlJc w:val="left"/>
+      <w:pPr>
+        <w:ind w:left="720" w:hanging="360"/>
+      </w:pPr>
+    </w:lvl>
+    <w:lvl w:ilvl="1" w:tplc="04160019" w:tentative="1">
+      <w:start w:val="1"/>
+      <w:numFmt w:val="lowerLetter"/>
+      <w:lvlText w:val="%2."/>
+      <w:lvlJc w:val="left"/>
+      <w:pPr>
+        <w:ind w:left="1440" w:hanging="360"/>
+      </w:pPr>
+    </w:lvl>
+    <w:lvl w:ilvl="2" w:tplc="0416001B" w:tentative="1">
+      <w:start w:val="1"/>
+      <w:numFmt w:val="lowerRoman"/>
+      <w:lvlText w:val="%3."/>
+      <w:lvlJc w:val="right"/>
+      <w:pPr>
+        <w:ind w:left="2160" w:hanging="180"/>
+      </w:pPr>
+    </w:lvl>
+    <w:lvl w:ilvl="3" w:tplc="0416000F" w:tentative="1">
+      <w:start w:val="1"/>
+      <w:numFmt w:val="decimal"/>
+      <w:lvlText w:val="%4."/>
+      <w:lvlJc w:val="left"/>
+      <w:pPr>
+        <w:ind w:left="2880" w:hanging="360"/>
+      </w:pPr>
+    </w:lvl>
+    <w:lvl w:ilvl="4" w:tplc="04160019" w:tentative="1">
+      <w:start w:val="1"/>
+      <w:numFmt w:val="lowerLetter"/>
+      <w:lvlText w:val="%5."/>
+      <w:lvlJc w:val="left"/>
+      <w:pPr>
+        <w:ind w:left="3600" w:hanging="360"/>
+      </w:pPr>
+    </w:lvl>
+    <w:lvl w:ilvl="5" w:tplc="0416001B" w:tentative="1">
+      <w:start w:val="1"/>
+      <w:numFmt w:val="lowerRoman"/>
+      <w:lvlText w:val="%6."/>
+      <w:lvlJc w:val="right"/>
+      <w:pPr>
+        <w:ind w:left="4320" w:hanging="180"/>
+      </w:pPr>
+    </w:lvl>
+    <w:lvl w:ilvl="6" w:tplc="0416000F" w:tentative="1">
+      <w:start w:val="1"/>
+      <w:numFmt w:val="decimal"/>
+      <w:lvlText w:val="%7."/>
+      <w:lvlJc w:val="left"/>
+      <w:pPr>
+        <w:ind w:left="5040" w:hanging="360"/>
+      </w:pPr>
+    </w:lvl>
+    <w:lvl w:ilvl="7" w:tplc="04160019" w:tentative="1">
+      <w:start w:val="1"/>
+      <w:numFmt w:val="lowerLetter"/>
+      <w:lvlText w:val="%8."/>
+      <w:lvlJc w:val="left"/>
+      <w:pPr>
+        <w:ind w:left="5760" w:hanging="360"/>
+      </w:pPr>
+    </w:lvl>
+    <w:lvl w:ilvl="8" w:tplc="0416001B" w:tentative="1">
+      <w:start w:val="1"/>
+      <w:numFmt w:val="lowerRoman"/>
+      <w:lvlText w:val="%9."/>
+      <w:lvlJc w:val="right"/>
+      <w:pPr>
+        <w:ind w:left="6480" w:hanging="180"/>
+      </w:pPr>
+    </w:lvl>
+  </w:abstractNum>
+  <w:abstractNum w:abstractNumId="4">
+    <w:nsid w:val="41AC17C5"/>
+    <w:multiLevelType w:val="hybridMultilevel"/>
+    <w:tmpl w:val="34B4474C"/>
+    <w:lvl w:ilvl="0" w:tplc="04160011">
+      <w:start w:val="1"/>
+      <w:numFmt w:val="decimal"/>
+      <w:lvlText w:val="%1)"/>
+      <w:lvlJc w:val="left"/>
+      <w:pPr>
+        <w:ind w:left="1578" w:hanging="360"/>
+      </w:pPr>
+    </w:lvl>
+    <w:lvl w:ilvl="1" w:tplc="04160019" w:tentative="1">
+      <w:start w:val="1"/>
+      <w:numFmt w:val="lowerLetter"/>
+      <w:lvlText w:val="%2."/>
+      <w:lvlJc w:val="left"/>
+      <w:pPr>
+        <w:ind w:left="2298" w:hanging="360"/>
+      </w:pPr>
+    </w:lvl>
+    <w:lvl w:ilvl="2" w:tplc="0416001B" w:tentative="1">
+      <w:start w:val="1"/>
+      <w:numFmt w:val="lowerRoman"/>
+      <w:lvlText w:val="%3."/>
+      <w:lvlJc w:val="right"/>
+      <w:pPr>
+        <w:ind w:left="3018" w:hanging="180"/>
+      </w:pPr>
+    </w:lvl>
+    <w:lvl w:ilvl="3" w:tplc="0416000F" w:tentative="1">
+      <w:start w:val="1"/>
+      <w:numFmt w:val="decimal"/>
+      <w:lvlText w:val="%4."/>
+      <w:lvlJc w:val="left"/>
+      <w:pPr>
+        <w:ind w:left="3738" w:hanging="360"/>
+      </w:pPr>
+    </w:lvl>
+    <w:lvl w:ilvl="4" w:tplc="04160019" w:tentative="1">
+      <w:start w:val="1"/>
+      <w:numFmt w:val="lowerLetter"/>
+      <w:lvlText w:val="%5."/>
+      <w:lvlJc w:val="left"/>
+      <w:pPr>
+        <w:ind w:left="4458" w:hanging="360"/>
+      </w:pPr>
+    </w:lvl>
+    <w:lvl w:ilvl="5" w:tplc="0416001B" w:tentative="1">
+      <w:start w:val="1"/>
+      <w:numFmt w:val="lowerRoman"/>
+      <w:lvlText w:val="%6."/>
+      <w:lvlJc w:val="right"/>
+      <w:pPr>
+        <w:ind w:left="5178" w:hanging="180"/>
+      </w:pPr>
+    </w:lvl>
+    <w:lvl w:ilvl="6" w:tplc="0416000F" w:tentative="1">
+      <w:start w:val="1"/>
+      <w:numFmt w:val="decimal"/>
+      <w:lvlText w:val="%7."/>
+      <w:lvlJc w:val="left"/>
+      <w:pPr>
+        <w:ind w:left="5898" w:hanging="360"/>
+      </w:pPr>
+    </w:lvl>
+    <w:lvl w:ilvl="7" w:tplc="04160019" w:tentative="1">
+      <w:start w:val="1"/>
+      <w:numFmt w:val="lowerLetter"/>
+      <w:lvlText w:val="%8."/>
+      <w:lvlJc w:val="left"/>
+      <w:pPr>
+        <w:ind w:left="6618" w:hanging="360"/>
+      </w:pPr>
+    </w:lvl>
+    <w:lvl w:ilvl="8" w:tplc="0416001B" w:tentative="1">
+      <w:start w:val="1"/>
+      <w:numFmt w:val="lowerRoman"/>
+      <w:lvlText w:val="%9."/>
+      <w:lvlJc w:val="right"/>
+      <w:pPr>
+        <w:ind w:left="7338" w:hanging="180"/>
+      </w:pPr>
+    </w:lvl>
+  </w:abstractNum>
+  <w:abstractNum w:abstractNumId="5">
+    <w:nsid w:val="69E6685B"/>
+    <w:multiLevelType w:val="hybridMultilevel"/>
+    <w:tmpl w:val="81503AE8"/>
+    <w:lvl w:ilvl="0" w:tplc="04160011">
+      <w:start w:val="1"/>
+      <w:numFmt w:val="decimal"/>
+      <w:lvlText w:val="%1)"/>
+      <w:lvlJc w:val="left"/>
+      <w:pPr>
+        <w:ind w:left="720" w:hanging="360"/>
+      </w:pPr>
+    </w:lvl>
+    <w:lvl w:ilvl="1" w:tplc="04160019" w:tentative="1">
+      <w:start w:val="1"/>
+      <w:numFmt w:val="lowerLetter"/>
+      <w:lvlText w:val="%2."/>
+      <w:lvlJc w:val="left"/>
+      <w:pPr>
+        <w:ind w:left="1440" w:hanging="360"/>
+      </w:pPr>
+    </w:lvl>
+    <w:lvl w:ilvl="2" w:tplc="0416001B" w:tentative="1">
+      <w:start w:val="1"/>
+      <w:numFmt w:val="lowerRoman"/>
+      <w:lvlText w:val="%3."/>
+      <w:lvlJc w:val="right"/>
+      <w:pPr>
+        <w:ind w:left="2160" w:hanging="180"/>
+      </w:pPr>
+    </w:lvl>
+    <w:lvl w:ilvl="3" w:tplc="0416000F" w:tentative="1">
+      <w:start w:val="1"/>
+      <w:numFmt w:val="decimal"/>
+      <w:lvlText w:val="%4."/>
+      <w:lvlJc w:val="left"/>
+      <w:pPr>
+        <w:ind w:left="2880" w:hanging="360"/>
+      </w:pPr>
+    </w:lvl>
+    <w:lvl w:ilvl="4" w:tplc="04160019" w:tentative="1">
+      <w:start w:val="1"/>
+      <w:numFmt w:val="lowerLetter"/>
+      <w:lvlText w:val="%5."/>
+      <w:lvlJc w:val="left"/>
+      <w:pPr>
+        <w:ind w:left="3600" w:hanging="360"/>
+      </w:pPr>
+    </w:lvl>
+    <w:lvl w:ilvl="5" w:tplc="0416001B" w:tentative="1">
+      <w:start w:val="1"/>
+      <w:numFmt w:val="lowerRoman"/>
+      <w:lvlText w:val="%6."/>
+      <w:lvlJc w:val="right"/>
+      <w:pPr>
+        <w:ind w:left="4320" w:hanging="180"/>
+      </w:pPr>
+    </w:lvl>
+    <w:lvl w:ilvl="6" w:tplc="0416000F" w:tentative="1">
+      <w:start w:val="1"/>
+      <w:numFmt w:val="decimal"/>
+      <w:lvlText w:val="%7."/>
+      <w:lvlJc w:val="left"/>
+      <w:pPr>
+        <w:ind w:left="5040" w:hanging="360"/>
+      </w:pPr>
+    </w:lvl>
+    <w:lvl w:ilvl="7" w:tplc="04160019" w:tentative="1">
+      <w:start w:val="1"/>
+      <w:numFmt w:val="lowerLetter"/>
+      <w:lvlText w:val="%8."/>
+      <w:lvlJc w:val="left"/>
+      <w:pPr>
+        <w:ind w:left="5760" w:hanging="360"/>
+      </w:pPr>
+    </w:lvl>
+    <w:lvl w:ilvl="8" w:tplc="0416001B" w:tentative="1">
+      <w:start w:val="1"/>
+      <w:numFmt w:val="lowerRoman"/>
+      <w:lvlText w:val="%9."/>
+      <w:lvlJc w:val="right"/>
+      <w:pPr>
+        <w:ind w:left="6480" w:hanging="180"/>
+      </w:pPr>
+    </w:lvl>
+  </w:abstractNum>
+  <w:abstractNum w:abstractNumId="6">
+    <w:nsid w:val="742756BF"/>
+    <w:multiLevelType w:val="hybridMultilevel"/>
+    <w:tmpl w:val="478AC660"/>
+    <w:lvl w:ilvl="0" w:tplc="04160011">
+      <w:start w:val="1"/>
+      <w:numFmt w:val="decimal"/>
+      <w:lvlText w:val="%1)"/>
+      <w:lvlJc w:val="left"/>
+      <w:pPr>
+        <w:ind w:left="720" w:hanging="360"/>
+      </w:pPr>
+    </w:lvl>
+    <w:lvl w:ilvl="1" w:tplc="04160019" w:tentative="1">
+      <w:start w:val="1"/>
+      <w:numFmt w:val="lowerLetter"/>
+      <w:lvlText w:val="%2."/>
+      <w:lvlJc w:val="left"/>
+      <w:pPr>
+        <w:ind w:left="1440" w:hanging="360"/>
+      </w:pPr>
+    </w:lvl>
+    <w:lvl w:ilvl="2" w:tplc="0416001B" w:tentative="1">
+      <w:start w:val="1"/>
+      <w:numFmt w:val="lowerRoman"/>
+      <w:lvlText w:val="%3."/>
+      <w:lvlJc w:val="right"/>
+      <w:pPr>
+        <w:ind w:left="2160" w:hanging="180"/>
+      </w:pPr>
+    </w:lvl>
+    <w:lvl w:ilvl="3" w:tplc="0416000F" w:tentative="1">
+      <w:start w:val="1"/>
+      <w:numFmt w:val="decimal"/>
+      <w:lvlText w:val="%4."/>
+      <w:lvlJc w:val="left"/>
+      <w:pPr>
+        <w:ind w:left="2880" w:hanging="360"/>
+      </w:pPr>
+    </w:lvl>
+    <w:lvl w:ilvl="4" w:tplc="04160019" w:tentative="1">
+      <w:start w:val="1"/>
+      <w:numFmt w:val="lowerLetter"/>
+      <w:lvlText w:val="%5."/>
+      <w:lvlJc w:val="left"/>
+      <w:pPr>
+        <w:ind w:left="3600" w:hanging="360"/>
+      </w:pPr>
+    </w:lvl>
+    <w:lvl w:ilvl="5" w:tplc="0416001B" w:tentative="1">
+      <w:start w:val="1"/>
+      <w:numFmt w:val="lowerRoman"/>
+      <w:lvlText w:val="%6."/>
+      <w:lvlJc w:val="right"/>
+      <w:pPr>
+        <w:ind w:left="4320" w:hanging="180"/>
+      </w:pPr>
+    </w:lvl>
+    <w:lvl w:ilvl="6" w:tplc="0416000F" w:tentative="1">
+      <w:start w:val="1"/>
+      <w:numFmt w:val="decimal"/>
+      <w:lvlText w:val="%7."/>
+      <w:lvlJc w:val="left"/>
+      <w:pPr>
+        <w:ind w:left="5040" w:hanging="360"/>
+      </w:pPr>
+    </w:lvl>
+    <w:lvl w:ilvl="7" w:tplc="04160019" w:tentative="1">
+      <w:start w:val="1"/>
+      <w:numFmt w:val="lowerLetter"/>
+      <w:lvlText w:val="%8."/>
+      <w:lvlJc w:val="left"/>
+      <w:pPr>
+        <w:ind w:left="5760" w:hanging="360"/>
+      </w:pPr>
+    </w:lvl>
+    <w:lvl w:ilvl="8" w:tplc="0416001B" w:tentative="1">
+      <w:start w:val="1"/>
+      <w:numFmt w:val="lowerRoman"/>
+      <w:lvlText w:val="%9."/>
+      <w:lvlJc w:val="right"/>
+      <w:pPr>
+        <w:ind w:left="6480" w:hanging="180"/>
+      </w:pPr>
+    </w:lvl>
+  </w:abstractNum>
+  <w:abstractNum w:abstractNumId="7">
     <w:nsid w:val="79C711A7"/>
     <w:multiLevelType w:val="multilevel"/>
     <w:tmpl w:val="055AC5C2"/>
@@ -3665,10 +4227,25 @@
     </w:lvlOverride>
   </w:num>
   <w:num w:numId="3">
-    <w:abstractNumId w:val="2"/>
+    <w:abstractNumId w:val="7"/>
   </w:num>
   <w:num w:numId="4">
     <w:abstractNumId w:val="0"/>
+  </w:num>
+  <w:num w:numId="5">
+    <w:abstractNumId w:val="5"/>
+  </w:num>
+  <w:num w:numId="6">
+    <w:abstractNumId w:val="3"/>
+  </w:num>
+  <w:num w:numId="7">
+    <w:abstractNumId w:val="2"/>
+  </w:num>
+  <w:num w:numId="8">
+    <w:abstractNumId w:val="4"/>
+  </w:num>
+  <w:num w:numId="9">
+    <w:abstractNumId w:val="6"/>
   </w:num>
 </w:numbering>
 </file>

</xml_diff>